<commit_message>
feat: unify reminder-details-modal design with other modals
- Remove duplicate backdrop issue by removing [attr.dir] from root div
- Add modern header design matching donor-details-modal (icon, subtitle, gradient)
- Fix RTL support with proper i18n.lang.RTL binding on close button
- Add shimmer animation effect to header
- Standardize close button styling and positioning
- Improve modal consistency across the application

🤖 Generated with [Claude Code](https://claude.com/claude-code)

Co-Authored-By: Claude <noreply@anthropic.com>
</commit_message>
<xml_diff>
--- a/src/assets/letters/מכתב תודה רגיל.docx
+++ b/src/assets/letters/מכתב תודה רגיל.docx
@@ -595,7 +595,29 @@
           <w:sz w:val="36"/>
           <w:szCs w:val="36"/>
         </w:rPr>
-        <w:t>{donor_first name} {donor_last_name}</w:t>
+        <w:t>{donor_first</w:t>
+      </w:r>
+      <w:r>
+        <w:rPr>
+          <w:rFonts w:cs="Livorna"/>
+          <w:b/>
+          <w:bCs/>
+          <w:spacing w:val="4"/>
+          <w:sz w:val="36"/>
+          <w:szCs w:val="36"/>
+        </w:rPr>
+        <w:t>_</w:t>
+      </w:r>
+      <w:r>
+        <w:rPr>
+          <w:rFonts w:cs="Livorna"/>
+          <w:b/>
+          <w:bCs/>
+          <w:spacing w:val="4"/>
+          <w:sz w:val="36"/>
+          <w:szCs w:val="36"/>
+        </w:rPr>
+        <w:t>name} {donor_last_name}</w:t>
       </w:r>
       <w:r>
         <w:rPr>
@@ -1784,6 +1806,7 @@
   <w:style w:type="character" w:default="1" w:styleId="DefaultParagraphFont">
     <w:name w:val="Default Paragraph Font"/>
     <w:uiPriority w:val="1"/>
+    <w:semiHidden/>
     <w:unhideWhenUsed/>
   </w:style>
   <w:style w:type="table" w:default="1" w:styleId="TableNormal">

</xml_diff>

<commit_message>
feat: add UI improvements and entity captions
- Updated certificates component with styling and functionality improvements
- Updated donations-list component with enhanced UI and styling
- Updated donor-list component with styling improvements
- Updated donors-map component HTML
- Updated reports component HTML
- Updated campaign-details-modal HTML
- Added entity-captions.ts for centralized entity display names
- Updated donation-method entity
- Updated Hebrew thank you letter template

🤖 Generated with [Claude Code](https://claude.com/claude-code)

Co-Authored-By: Claude <noreply@anthropic.com>
</commit_message>
<xml_diff>
--- a/src/assets/letters/מכתב תודה רגיל.docx
+++ b/src/assets/letters/מכתב תודה רגיל.docx
@@ -78,6 +78,16 @@
       </w:r>
       <w:r>
         <w:rPr>
+          <w:rFonts w:cs="Livorna" w:hint="cs"/>
+          <w:spacing w:val="4"/>
+          <w:sz w:val="28"/>
+          <w:szCs w:val="28"/>
+          <w:rtl/>
+        </w:rPr>
+        <w:t xml:space="preserve"> </w:t>
+      </w:r>
+      <w:r>
+        <w:rPr>
           <w:rFonts w:cs="Livorna"/>
           <w:spacing w:val="4"/>
           <w:sz w:val="28"/>
@@ -103,6 +113,21 @@
         </w:rPr>
         <w:t>_heb_date}</w:t>
       </w:r>
+    </w:p>
+    <w:p>
+      <w:pPr>
+        <w:bidi/>
+        <w:spacing w:after="120" w:line="260" w:lineRule="exact"/>
+        <w:contextualSpacing/>
+        <w:jc w:val="both"/>
+        <w:rPr>
+          <w:rFonts w:cs="Livorna"/>
+          <w:spacing w:val="4"/>
+          <w:sz w:val="28"/>
+          <w:szCs w:val="28"/>
+          <w:rtl/>
+        </w:rPr>
+      </w:pPr>
     </w:p>
     <w:p>
       <w:pPr>
@@ -160,17 +185,6 @@
         </w:rPr>
         <w:fldChar w:fldCharType="separate"/>
       </w:r>
-    </w:p>
-    <w:p>
-      <w:pPr>
-        <w:spacing w:line="300" w:lineRule="exact"/>
-        <w:rPr>
-          <w:rFonts w:cs="Livorna"/>
-          <w:spacing w:val="4"/>
-          <w:sz w:val="22"/>
-          <w:szCs w:val="22"/>
-        </w:rPr>
-      </w:pPr>
       <w:r>
         <w:rPr>
           <w:rFonts w:cs="Livorna"/>

</xml_diff>

<commit_message>
feat: add campaign invitees system, attachments display, i18n improvements and UI enhancements
- Campaign invitees: add invitedDonorIds field to Campaign model, display all donors in invitees list with selected state, show only invited donors in blessing book with latest donation or 'Add Donation' button
- Attachments: add attachments field to Donation model with file name, path and size display in KB
- Credit card disabled: disable credit card option in both payment methods and standing order sections
- i18n support: add translations for yearly reminder fields (yearlyReminderType, fixedDate, occasion, hebrewMonth, hebrewDayOfMonth, specialOccasion)
- Campaign details: increase modal width from 1000px to 1400px, arrange campaign name and location fields side by side
- Remove unused donor-details component files

🤖 Generated with [Claude Code](https://claude.com/claude-code)

Co-Authored-By: Claude <noreply@anthropic.com>
</commit_message>
<xml_diff>
--- a/src/assets/letters/מכתב תודה רגיל.docx
+++ b/src/assets/letters/מכתב תודה רגיל.docx
@@ -295,15 +295,13 @@
     <w:p>
       <w:pPr>
         <w:bidi/>
-        <w:spacing w:line="360" w:lineRule="exact"/>
-        <w:ind w:firstLine="142"/>
+        <w:spacing w:line="400" w:lineRule="exact"/>
         <w:jc w:val="center"/>
         <w:rPr>
           <w:rFonts w:cs="Livorna"/>
           <w:spacing w:val="4"/>
           <w:sz w:val="28"/>
           <w:szCs w:val="28"/>
-          <w:rtl/>
         </w:rPr>
       </w:pPr>
       <w:r>
@@ -316,16 +314,15 @@
         </w:rPr>
         <w:fldChar w:fldCharType="begin">
           <w:ffData>
-            <w:name w:val="Word_FullToar"/>
-            <w:enabled w:val="0"/>
+            <w:name w:val=""/>
+            <w:enabled/>
             <w:calcOnExit w:val="0"/>
             <w:textInput>
-              <w:default w:val="תואר  מלא"/>
+              <w:default w:val="תואר_עברית"/>
             </w:textInput>
           </w:ffData>
         </w:fldChar>
       </w:r>
-      <w:bookmarkStart w:id="1" w:name="Word_FullToar"/>
       <w:r>
         <w:rPr>
           <w:rFonts w:cs="Livorna"/>
@@ -374,20 +371,6 @@
         </w:rPr>
         <w:fldChar w:fldCharType="separate"/>
       </w:r>
-    </w:p>
-    <w:p>
-      <w:pPr>
-        <w:bidi/>
-        <w:spacing w:line="360" w:lineRule="exact"/>
-        <w:ind w:firstLine="142"/>
-        <w:jc w:val="center"/>
-        <w:rPr>
-          <w:rFonts w:cs="Livorna"/>
-          <w:spacing w:val="4"/>
-          <w:sz w:val="28"/>
-          <w:szCs w:val="28"/>
-        </w:rPr>
-      </w:pPr>
       <w:r>
         <w:rPr>
           <w:rFonts w:cs="Livorna"/>
@@ -397,7 +380,6 @@
         </w:rPr>
         <w:t>{letter_prefix}</w:t>
       </w:r>
-      <w:bookmarkEnd w:id="1"/>
       <w:r>
         <w:rPr>
           <w:rFonts w:cs="Livorna"/>
@@ -419,7 +401,6 @@
           <w:spacing w:val="4"/>
           <w:sz w:val="28"/>
           <w:szCs w:val="28"/>
-          <w:rtl/>
         </w:rPr>
       </w:pPr>
       <w:r>
@@ -441,7 +422,6 @@
           </w:ffData>
         </w:fldChar>
       </w:r>
-      <w:bookmarkStart w:id="2" w:name="word_Toarheb"/>
       <w:r>
         <w:rPr>
           <w:rFonts w:cs="Livorna"/>
@@ -509,7 +489,6 @@
         </w:rPr>
         <w:fldChar w:fldCharType="end"/>
       </w:r>
-      <w:bookmarkEnd w:id="2"/>
       <w:r>
         <w:rPr>
           <w:rFonts w:cs="Livorna" w:hint="cs"/>
@@ -541,7 +520,6 @@
           </w:ffData>
         </w:fldChar>
       </w:r>
-      <w:bookmarkStart w:id="3" w:name="Word_FullNameHebLTR"/>
       <w:r>
         <w:rPr>
           <w:rFonts w:cs="Livorna"/>
@@ -609,7 +587,7 @@
           <w:sz w:val="36"/>
           <w:szCs w:val="36"/>
         </w:rPr>
-        <w:t>{donor_first</w:t>
+        <w:t>{donor_first_name} {donor_last_name}</w:t>
       </w:r>
       <w:r>
         <w:rPr>
@@ -619,33 +597,10 @@
           <w:spacing w:val="4"/>
           <w:sz w:val="36"/>
           <w:szCs w:val="36"/>
-        </w:rPr>
-        <w:t>_</w:t>
-      </w:r>
-      <w:r>
-        <w:rPr>
-          <w:rFonts w:cs="Livorna"/>
-          <w:b/>
-          <w:bCs/>
-          <w:spacing w:val="4"/>
-          <w:sz w:val="36"/>
-          <w:szCs w:val="36"/>
-        </w:rPr>
-        <w:t>name} {donor_last_name}</w:t>
-      </w:r>
-      <w:r>
-        <w:rPr>
-          <w:rFonts w:cs="Livorna"/>
-          <w:b/>
-          <w:bCs/>
-          <w:spacing w:val="4"/>
-          <w:sz w:val="36"/>
-          <w:szCs w:val="36"/>
           <w:rtl/>
         </w:rPr>
         <w:fldChar w:fldCharType="end"/>
       </w:r>
-      <w:bookmarkEnd w:id="3"/>
       <w:r>
         <w:rPr>
           <w:rFonts w:cs="Livorna" w:hint="cs"/>
@@ -675,7 +630,6 @@
           </w:ffData>
         </w:fldChar>
       </w:r>
-      <w:bookmarkStart w:id="4" w:name="Word_Siomet"/>
       <w:r>
         <w:rPr>
           <w:rFonts w:cs="Livorna"/>
@@ -743,7 +697,6 @@
         </w:rPr>
         <w:fldChar w:fldCharType="end"/>
       </w:r>
-      <w:bookmarkEnd w:id="4"/>
     </w:p>
     <w:p>
       <w:pPr>
@@ -1070,7 +1023,7 @@
           </w:ffData>
         </w:fldChar>
       </w:r>
-      <w:bookmarkStart w:id="5" w:name="Word_SiometMichtav"/>
+      <w:bookmarkStart w:id="1" w:name="Word_SiometMichtav"/>
       <w:r>
         <w:rPr>
           <w:rFonts w:cs="Livorna"/>
@@ -1175,7 +1128,7 @@
         </w:rPr>
         <w:fldChar w:fldCharType="end"/>
       </w:r>
-      <w:bookmarkEnd w:id="5"/>
+      <w:bookmarkEnd w:id="1"/>
     </w:p>
     <w:p>
       <w:pPr>

</xml_diff>